<commit_message>
Fix bug in int cOutput::Match( cNGram& seq )
</commit_message>
<xml_diff>
--- a/doc/Text Swapping Optimization Report.docx
+++ b/doc/Text Swapping Optimization Report.docx
@@ -110,7 +110,7 @@
             </w:rPr>
             <w:fldChar w:fldCharType="separate"/>
           </w:r>
-          <w:hyperlink w:anchor="_Toc971019" w:history="1">
+          <w:hyperlink w:anchor="_Toc1121106" w:history="1">
             <w:r>
               <w:rPr>
                 <w:rStyle w:val="Hyperlink"/>
@@ -137,7 +137,7 @@
                 <w:noProof/>
                 <w:webHidden/>
               </w:rPr>
-              <w:instrText xml:space="preserve"> PAGEREF _Toc971019 \h </w:instrText>
+              <w:instrText xml:space="preserve"> PAGEREF _Toc1121106 \h </w:instrText>
             </w:r>
             <w:r>
               <w:rPr>
@@ -179,7 +179,7 @@
               <w:noProof/>
             </w:rPr>
           </w:pPr>
-          <w:hyperlink w:anchor="_Toc971020" w:history="1">
+          <w:hyperlink w:anchor="_Toc1121107" w:history="1">
             <w:r>
               <w:rPr>
                 <w:rStyle w:val="Hyperlink"/>
@@ -207,7 +207,7 @@
                 <w:noProof/>
                 <w:webHidden/>
               </w:rPr>
-              <w:instrText xml:space="preserve"> PAGEREF _Toc971020 \h </w:instrText>
+              <w:instrText xml:space="preserve"> PAGEREF _Toc1121107 \h </w:instrText>
             </w:r>
             <w:r>
               <w:rPr>
@@ -249,7 +249,7 @@
               <w:noProof/>
             </w:rPr>
           </w:pPr>
-          <w:hyperlink w:anchor="_Toc971021" w:history="1">
+          <w:hyperlink w:anchor="_Toc1121108" w:history="1">
             <w:r>
               <w:rPr>
                 <w:rStyle w:val="Hyperlink"/>
@@ -277,7 +277,7 @@
                 <w:noProof/>
                 <w:webHidden/>
               </w:rPr>
-              <w:instrText xml:space="preserve"> PAGEREF _Toc971021 \h </w:instrText>
+              <w:instrText xml:space="preserve"> PAGEREF _Toc1121108 \h </w:instrText>
             </w:r>
             <w:r>
               <w:rPr>
@@ -319,7 +319,7 @@
               <w:noProof/>
             </w:rPr>
           </w:pPr>
-          <w:hyperlink w:anchor="_Toc971022" w:history="1">
+          <w:hyperlink w:anchor="_Toc1121109" w:history="1">
             <w:r>
               <w:rPr>
                 <w:rStyle w:val="Hyperlink"/>
@@ -346,7 +346,7 @@
                 <w:noProof/>
                 <w:webHidden/>
               </w:rPr>
-              <w:instrText xml:space="preserve"> PAGEREF _Toc971022 \h </w:instrText>
+              <w:instrText xml:space="preserve"> PAGEREF _Toc1121109 \h </w:instrText>
             </w:r>
             <w:r>
               <w:rPr>
@@ -388,7 +388,7 @@
               <w:noProof/>
             </w:rPr>
           </w:pPr>
-          <w:hyperlink w:anchor="_Toc971023" w:history="1">
+          <w:hyperlink w:anchor="_Toc1121110" w:history="1">
             <w:r>
               <w:rPr>
                 <w:rStyle w:val="Hyperlink"/>
@@ -416,7 +416,7 @@
                 <w:noProof/>
                 <w:webHidden/>
               </w:rPr>
-              <w:instrText xml:space="preserve"> PAGEREF _Toc971023 \h </w:instrText>
+              <w:instrText xml:space="preserve"> PAGEREF _Toc1121110 \h </w:instrText>
             </w:r>
             <w:r>
               <w:rPr>
@@ -458,7 +458,7 @@
               <w:noProof/>
             </w:rPr>
           </w:pPr>
-          <w:hyperlink w:anchor="_Toc971024" w:history="1">
+          <w:hyperlink w:anchor="_Toc1121111" w:history="1">
             <w:r>
               <w:rPr>
                 <w:rStyle w:val="Hyperlink"/>
@@ -486,7 +486,7 @@
                 <w:noProof/>
                 <w:webHidden/>
               </w:rPr>
-              <w:instrText xml:space="preserve"> PAGEREF _Toc971024 \h </w:instrText>
+              <w:instrText xml:space="preserve"> PAGEREF _Toc1121111 \h </w:instrText>
             </w:r>
             <w:r>
               <w:rPr>
@@ -528,7 +528,7 @@
               <w:noProof/>
             </w:rPr>
           </w:pPr>
-          <w:hyperlink w:anchor="_Toc971025" w:history="1">
+          <w:hyperlink w:anchor="_Toc1121112" w:history="1">
             <w:r>
               <w:rPr>
                 <w:rStyle w:val="Hyperlink"/>
@@ -556,7 +556,7 @@
                 <w:noProof/>
                 <w:webHidden/>
               </w:rPr>
-              <w:instrText xml:space="preserve"> PAGEREF _Toc971025 \h </w:instrText>
+              <w:instrText xml:space="preserve"> PAGEREF _Toc1121112 \h </w:instrText>
             </w:r>
             <w:r>
               <w:rPr>
@@ -598,7 +598,7 @@
               <w:noProof/>
             </w:rPr>
           </w:pPr>
-          <w:hyperlink w:anchor="_Toc971026" w:history="1">
+          <w:hyperlink w:anchor="_Toc1121113" w:history="1">
             <w:r>
               <w:rPr>
                 <w:rStyle w:val="Hyperlink"/>
@@ -625,7 +625,7 @@
                 <w:noProof/>
                 <w:webHidden/>
               </w:rPr>
-              <w:instrText xml:space="preserve"> PAGEREF _Toc971026 \h </w:instrText>
+              <w:instrText xml:space="preserve"> PAGEREF _Toc1121113 \h </w:instrText>
             </w:r>
             <w:r>
               <w:rPr>
@@ -667,7 +667,7 @@
               <w:noProof/>
             </w:rPr>
           </w:pPr>
-          <w:hyperlink w:anchor="_Toc971027" w:history="1">
+          <w:hyperlink w:anchor="_Toc1121114" w:history="1">
             <w:r>
               <w:rPr>
                 <w:rStyle w:val="Hyperlink"/>
@@ -695,7 +695,7 @@
                 <w:noProof/>
                 <w:webHidden/>
               </w:rPr>
-              <w:instrText xml:space="preserve"> PAGEREF _Toc971027 \h </w:instrText>
+              <w:instrText xml:space="preserve"> PAGEREF _Toc1121114 \h </w:instrText>
             </w:r>
             <w:r>
               <w:rPr>
@@ -715,7 +715,7 @@
                 <w:noProof/>
                 <w:webHidden/>
               </w:rPr>
-              <w:t>3</w:t>
+              <w:t>4</w:t>
             </w:r>
             <w:r>
               <w:rPr>
@@ -737,7 +737,7 @@
               <w:noProof/>
             </w:rPr>
           </w:pPr>
-          <w:hyperlink w:anchor="_Toc971028" w:history="1">
+          <w:hyperlink w:anchor="_Toc1121115" w:history="1">
             <w:r>
               <w:rPr>
                 <w:rStyle w:val="Hyperlink"/>
@@ -765,7 +765,7 @@
                 <w:noProof/>
                 <w:webHidden/>
               </w:rPr>
-              <w:instrText xml:space="preserve"> PAGEREF _Toc971028 \h </w:instrText>
+              <w:instrText xml:space="preserve"> PAGEREF _Toc1121115 \h </w:instrText>
             </w:r>
             <w:r>
               <w:rPr>
@@ -785,7 +785,7 @@
                 <w:noProof/>
                 <w:webHidden/>
               </w:rPr>
-              <w:t>4</w:t>
+              <w:t>5</w:t>
             </w:r>
             <w:r>
               <w:rPr>
@@ -807,7 +807,7 @@
               <w:noProof/>
             </w:rPr>
           </w:pPr>
-          <w:hyperlink w:anchor="_Toc971029" w:history="1">
+          <w:hyperlink w:anchor="_Toc1121116" w:history="1">
             <w:r>
               <w:rPr>
                 <w:rStyle w:val="Hyperlink"/>
@@ -834,7 +834,7 @@
                 <w:noProof/>
                 <w:webHidden/>
               </w:rPr>
-              <w:instrText xml:space="preserve"> PAGEREF _Toc971029 \h </w:instrText>
+              <w:instrText xml:space="preserve"> PAGEREF _Toc1121116 \h </w:instrText>
             </w:r>
             <w:r>
               <w:rPr>
@@ -854,7 +854,7 @@
                 <w:noProof/>
                 <w:webHidden/>
               </w:rPr>
-              <w:t>5</w:t>
+              <w:t>7</w:t>
             </w:r>
             <w:r>
               <w:rPr>
@@ -876,7 +876,7 @@
               <w:noProof/>
             </w:rPr>
           </w:pPr>
-          <w:hyperlink w:anchor="_Toc971030" w:history="1">
+          <w:hyperlink w:anchor="_Toc1121117" w:history="1">
             <w:r>
               <w:rPr>
                 <w:rStyle w:val="Hyperlink"/>
@@ -903,7 +903,7 @@
                 <w:noProof/>
                 <w:webHidden/>
               </w:rPr>
-              <w:instrText xml:space="preserve"> PAGEREF _Toc971030 \h </w:instrText>
+              <w:instrText xml:space="preserve"> PAGEREF _Toc1121117 \h </w:instrText>
             </w:r>
             <w:r>
               <w:rPr>
@@ -923,7 +923,7 @@
                 <w:noProof/>
                 <w:webHidden/>
               </w:rPr>
-              <w:t>8</w:t>
+              <w:t>10</w:t>
             </w:r>
             <w:r>
               <w:rPr>
@@ -945,7 +945,7 @@
               <w:noProof/>
             </w:rPr>
           </w:pPr>
-          <w:hyperlink w:anchor="_Toc971031" w:history="1">
+          <w:hyperlink w:anchor="_Toc1121118" w:history="1">
             <w:r>
               <w:rPr>
                 <w:rStyle w:val="Hyperlink"/>
@@ -972,7 +972,7 @@
                 <w:noProof/>
                 <w:webHidden/>
               </w:rPr>
-              <w:instrText xml:space="preserve"> PAGEREF _Toc971031 \h </w:instrText>
+              <w:instrText xml:space="preserve"> PAGEREF _Toc1121118 \h </w:instrText>
             </w:r>
             <w:r>
               <w:rPr>
@@ -992,7 +992,7 @@
                 <w:noProof/>
                 <w:webHidden/>
               </w:rPr>
-              <w:t>10</w:t>
+              <w:t>12</w:t>
             </w:r>
             <w:r>
               <w:rPr>
@@ -1027,16 +1027,15 @@
       <w:pPr>
         <w:pStyle w:val="Heading1"/>
       </w:pPr>
-      <w:bookmarkStart w:id="0" w:name="_Toc971019"/>
+      <w:bookmarkStart w:id="0" w:name="_Toc1121106"/>
       <w:r>
         <w:t>1 Introduction</w:t>
       </w:r>
+      <w:bookmarkStart w:id="1" w:name="_GoBack"/>
       <w:bookmarkEnd w:id="0"/>
-    </w:p>
-    <w:p>
-      <w:bookmarkStart w:id="1" w:name="_GoBack"/>
       <w:bookmarkEnd w:id="1"/>
     </w:p>
+    <w:p/>
     <w:p>
       <w:pPr>
         <w:rPr>
@@ -1143,7 +1142,7 @@
           <w:shd w:val="clear" w:color="auto" w:fill="FFFFFF"/>
         </w:rPr>
       </w:pPr>
-      <w:bookmarkStart w:id="2" w:name="_Toc971020"/>
+      <w:bookmarkStart w:id="2" w:name="_Toc1121107"/>
       <w:r>
         <w:rPr>
           <w:shd w:val="clear" w:color="auto" w:fill="FFFFFF"/>
@@ -1253,7 +1252,7 @@
           <w:shd w:val="clear" w:color="auto" w:fill="FFFFFF"/>
         </w:rPr>
       </w:pPr>
-      <w:bookmarkStart w:id="3" w:name="_Toc971021"/>
+      <w:bookmarkStart w:id="3" w:name="_Toc1121108"/>
       <w:r>
         <w:rPr>
           <w:shd w:val="clear" w:color="auto" w:fill="FFFFFF"/>
@@ -1272,7 +1271,7 @@
       <w:pPr>
         <w:pStyle w:val="Heading2"/>
       </w:pPr>
-      <w:bookmarkStart w:id="4" w:name="_Toc971022"/>
+      <w:bookmarkStart w:id="4" w:name="_Toc1121109"/>
       <w:r>
         <w:t>Texts</w:t>
       </w:r>
@@ -1594,7 +1593,7 @@
           <w:shd w:val="clear" w:color="auto" w:fill="FFFFFF"/>
         </w:rPr>
       </w:pPr>
-      <w:bookmarkStart w:id="5" w:name="_Toc971023"/>
+      <w:bookmarkStart w:id="5" w:name="_Toc1121110"/>
       <w:r>
         <w:rPr>
           <w:shd w:val="clear" w:color="auto" w:fill="FFFFFF"/>
@@ -1784,7 +1783,7 @@
           <w:shd w:val="clear" w:color="auto" w:fill="FFFFFF"/>
         </w:rPr>
       </w:pPr>
-      <w:bookmarkStart w:id="6" w:name="_Toc971024"/>
+      <w:bookmarkStart w:id="6" w:name="_Toc1121111"/>
       <w:r>
         <w:rPr>
           <w:shd w:val="clear" w:color="auto" w:fill="FFFFFF"/>
@@ -1827,7 +1826,7 @@
           <w:shd w:val="clear" w:color="auto" w:fill="FFFFFF"/>
         </w:rPr>
       </w:pPr>
-      <w:bookmarkStart w:id="7" w:name="_Toc971025"/>
+      <w:bookmarkStart w:id="7" w:name="_Toc1121112"/>
       <w:r>
         <w:rPr>
           <w:shd w:val="clear" w:color="auto" w:fill="FFFFFF"/>
@@ -1850,7 +1849,7 @@
       <w:pPr>
         <w:pStyle w:val="Heading2"/>
       </w:pPr>
-      <w:bookmarkStart w:id="8" w:name="_Toc971026"/>
+      <w:bookmarkStart w:id="8" w:name="_Toc1121113"/>
       <w:r>
         <w:t>Matching N-grams</w:t>
       </w:r>
@@ -1922,13 +1921,19 @@
       </w:r>
     </w:p>
     <w:p>
+      <w:r>
+        <w:br w:type="page"/>
+      </w:r>
+    </w:p>
+    <w:p/>
+    <w:p>
       <w:pPr>
         <w:pStyle w:val="Heading1"/>
         <w:rPr>
           <w:shd w:val="clear" w:color="auto" w:fill="FFFFFF"/>
         </w:rPr>
       </w:pPr>
-      <w:bookmarkStart w:id="9" w:name="_Toc971027"/>
+      <w:bookmarkStart w:id="9" w:name="_Toc1121114"/>
       <w:r>
         <w:rPr>
           <w:shd w:val="clear" w:color="auto" w:fill="FFFFFF"/>
@@ -1946,19 +1951,15 @@
     <w:p>
       <w:pPr>
         <w:rPr>
-          <w:rFonts w:ascii="Roboto" w:hAnsi="Roboto"/>
-          <w:color w:val="333333"/>
-          <w:sz w:val="20"/>
-          <w:szCs w:val="20"/>
-          <w:shd w:val="clear" w:color="auto" w:fill="FFFFFF"/>
-        </w:rPr>
-      </w:pPr>
-      <w:r>
-        <w:rPr>
-          <w:rFonts w:ascii="Roboto" w:hAnsi="Roboto"/>
-          <w:color w:val="333333"/>
-          <w:sz w:val="20"/>
-          <w:szCs w:val="20"/>
+          <w:rFonts w:cstheme="minorHAnsi"/>
+          <w:color w:val="333333"/>
+          <w:shd w:val="clear" w:color="auto" w:fill="FFFFFF"/>
+        </w:rPr>
+      </w:pPr>
+      <w:r>
+        <w:rPr>
+          <w:rFonts w:cstheme="minorHAnsi"/>
+          <w:color w:val="333333"/>
           <w:shd w:val="clear" w:color="auto" w:fill="FFFFFF"/>
         </w:rPr>
         <w:t xml:space="preserve">The distance algorithm calculates the distance between two texts.  </w:t>
@@ -1966,10 +1967,8 @@
       <w:proofErr w:type="gramStart"/>
       <w:r>
         <w:rPr>
-          <w:rFonts w:ascii="Roboto" w:hAnsi="Roboto"/>
-          <w:color w:val="333333"/>
-          <w:sz w:val="20"/>
-          <w:szCs w:val="20"/>
+          <w:rFonts w:cstheme="minorHAnsi"/>
+          <w:color w:val="333333"/>
           <w:shd w:val="clear" w:color="auto" w:fill="FFFFFF"/>
         </w:rPr>
         <w:t>However</w:t>
@@ -1977,10 +1976,8 @@
       <w:proofErr w:type="gramEnd"/>
       <w:r>
         <w:rPr>
-          <w:rFonts w:ascii="Roboto" w:hAnsi="Roboto"/>
-          <w:color w:val="333333"/>
-          <w:sz w:val="20"/>
-          <w:szCs w:val="20"/>
+          <w:rFonts w:cstheme="minorHAnsi"/>
+          <w:color w:val="333333"/>
           <w:shd w:val="clear" w:color="auto" w:fill="FFFFFF"/>
         </w:rPr>
         <w:t xml:space="preserve"> we are required to maximize the differences between all the output texts.</w:t>
@@ -1989,94 +1986,98 @@
     <w:p>
       <w:pPr>
         <w:rPr>
-          <w:rFonts w:ascii="Roboto" w:hAnsi="Roboto"/>
-          <w:color w:val="333333"/>
-          <w:sz w:val="20"/>
-          <w:szCs w:val="20"/>
-          <w:shd w:val="clear" w:color="auto" w:fill="FFFFFF"/>
-        </w:rPr>
-      </w:pPr>
-      <w:r>
-        <w:rPr>
-          <w:rFonts w:ascii="Roboto" w:hAnsi="Roboto"/>
-          <w:color w:val="333333"/>
-          <w:sz w:val="20"/>
-          <w:szCs w:val="20"/>
+          <w:rFonts w:cstheme="minorHAnsi"/>
+          <w:color w:val="333333"/>
+          <w:shd w:val="clear" w:color="auto" w:fill="FFFFFF"/>
+        </w:rPr>
+      </w:pPr>
+      <w:r>
+        <w:rPr>
+          <w:rFonts w:cstheme="minorHAnsi"/>
+          <w:color w:val="333333"/>
           <w:shd w:val="clear" w:color="auto" w:fill="FFFFFF"/>
         </w:rPr>
         <w:t>The difference algorithm uses the distance algorithm to calculate the distance between every pair of texts</w:t>
       </w:r>
       <w:r>
         <w:rPr>
-          <w:rFonts w:ascii="Roboto" w:hAnsi="Roboto"/>
-          <w:color w:val="333333"/>
-          <w:sz w:val="20"/>
-          <w:szCs w:val="20"/>
-          <w:shd w:val="clear" w:color="auto" w:fill="FFFFFF"/>
-        </w:rPr>
-        <w:t xml:space="preserve">.  A statistic is </w:t>
-      </w:r>
-      <w:proofErr w:type="gramStart"/>
-      <w:r>
-        <w:rPr>
-          <w:rFonts w:ascii="Roboto" w:hAnsi="Roboto"/>
-          <w:color w:val="333333"/>
-          <w:sz w:val="20"/>
-          <w:szCs w:val="20"/>
-          <w:shd w:val="clear" w:color="auto" w:fill="FFFFFF"/>
-        </w:rPr>
-        <w:t>calculate</w:t>
-      </w:r>
-      <w:proofErr w:type="gramEnd"/>
-      <w:r>
-        <w:rPr>
-          <w:rFonts w:ascii="Roboto" w:hAnsi="Roboto"/>
-          <w:color w:val="333333"/>
-          <w:sz w:val="20"/>
-          <w:szCs w:val="20"/>
+          <w:rFonts w:cstheme="minorHAnsi"/>
+          <w:color w:val="333333"/>
+          <w:shd w:val="clear" w:color="auto" w:fill="FFFFFF"/>
+        </w:rPr>
+        <w:t>.  A statistic is calculate</w:t>
+      </w:r>
+      <w:r>
+        <w:rPr>
+          <w:rFonts w:cstheme="minorHAnsi"/>
+          <w:color w:val="333333"/>
+          <w:shd w:val="clear" w:color="auto" w:fill="FFFFFF"/>
+        </w:rPr>
+        <w:t>d</w:t>
+      </w:r>
+      <w:r>
+        <w:rPr>
+          <w:rFonts w:cstheme="minorHAnsi"/>
+          <w:color w:val="333333"/>
           <w:shd w:val="clear" w:color="auto" w:fill="FFFFFF"/>
         </w:rPr>
         <w:t xml:space="preserve"> for all the distances.  </w:t>
       </w:r>
       <w:r>
         <w:rPr>
-          <w:rFonts w:ascii="Roboto" w:hAnsi="Roboto"/>
+          <w:rFonts w:cstheme="minorHAnsi"/>
           <w:i/>
           <w:color w:val="FF0000"/>
-          <w:sz w:val="20"/>
-          <w:szCs w:val="20"/>
           <w:shd w:val="clear" w:color="auto" w:fill="FFFFFF"/>
         </w:rPr>
         <w:t>It remains to be decided</w:t>
       </w:r>
       <w:r>
         <w:rPr>
-          <w:rFonts w:ascii="Roboto" w:hAnsi="Roboto"/>
+          <w:rFonts w:cstheme="minorHAnsi"/>
           <w:color w:val="FF0000"/>
-          <w:sz w:val="20"/>
-          <w:szCs w:val="20"/>
           <w:shd w:val="clear" w:color="auto" w:fill="FFFFFF"/>
         </w:rPr>
         <w:t xml:space="preserve"> </w:t>
       </w:r>
       <w:r>
         <w:rPr>
-          <w:rFonts w:ascii="Roboto" w:hAnsi="Roboto"/>
-          <w:color w:val="333333"/>
-          <w:sz w:val="20"/>
-          <w:szCs w:val="20"/>
-          <w:shd w:val="clear" w:color="auto" w:fill="FFFFFF"/>
-        </w:rPr>
-        <w:t>which statistic should be maximized – possibilities are the maximum, the mean, or …</w:t>
-      </w:r>
-    </w:p>
-    <w:p>
-      <w:pPr>
-        <w:rPr>
-          <w:rFonts w:ascii="Roboto" w:hAnsi="Roboto"/>
-          <w:color w:val="333333"/>
-          <w:sz w:val="20"/>
-          <w:szCs w:val="20"/>
+          <w:rFonts w:cstheme="minorHAnsi"/>
+          <w:color w:val="333333"/>
+          <w:shd w:val="clear" w:color="auto" w:fill="FFFFFF"/>
+        </w:rPr>
+        <w:t>which statistic should be maximized – possibilities are the maximum, the mean,</w:t>
+      </w:r>
+      <w:r>
+        <w:rPr>
+          <w:rFonts w:cstheme="minorHAnsi"/>
+          <w:color w:val="333333"/>
+          <w:shd w:val="clear" w:color="auto" w:fill="FFFFFF"/>
+        </w:rPr>
+        <w:t xml:space="preserve"> the sum</w:t>
+      </w:r>
+      <w:r>
+        <w:rPr>
+          <w:rFonts w:cstheme="minorHAnsi"/>
+          <w:color w:val="333333"/>
+          <w:shd w:val="clear" w:color="auto" w:fill="FFFFFF"/>
+        </w:rPr>
+        <w:t xml:space="preserve"> or …</w:t>
+      </w:r>
+      <w:r>
+        <w:rPr>
+          <w:rFonts w:cstheme="minorHAnsi"/>
+          <w:color w:val="333333"/>
+          <w:shd w:val="clear" w:color="auto" w:fill="FFFFFF"/>
+        </w:rPr>
+        <w:t xml:space="preserve">  IMHO the sum of all distances is the favored statistic.</w:t>
+      </w:r>
+    </w:p>
+    <w:p>
+      <w:pPr>
+        <w:rPr>
+          <w:rFonts w:cstheme="minorHAnsi"/>
+          <w:color w:val="333333"/>
           <w:shd w:val="clear" w:color="auto" w:fill="FFFFFF"/>
         </w:rPr>
       </w:pPr>
@@ -2084,9 +2085,7 @@
         <w:r>
           <w:rPr>
             <w:rStyle w:val="Hyperlink"/>
-            <w:rFonts w:ascii="Roboto" w:hAnsi="Roboto"/>
-            <w:sz w:val="20"/>
-            <w:szCs w:val="20"/>
+            <w:rFonts w:cstheme="minorHAnsi"/>
             <w:shd w:val="clear" w:color="auto" w:fill="FFFFFF"/>
           </w:rPr>
           <w:t>Appendix III</w:t>
@@ -2094,58 +2093,367 @@
       </w:hyperlink>
       <w:r>
         <w:rPr>
-          <w:rFonts w:ascii="Roboto" w:hAnsi="Roboto"/>
+          <w:rFonts w:cstheme="minorHAnsi"/>
+          <w:color w:val="333333"/>
+          <w:shd w:val="clear" w:color="auto" w:fill="FFFFFF"/>
+        </w:rPr>
+        <w:t xml:space="preserve"> shows a</w:t>
+      </w:r>
+      <w:r>
+        <w:rPr>
+          <w:rFonts w:cstheme="minorHAnsi"/>
+          <w:color w:val="333333"/>
+          <w:shd w:val="clear" w:color="auto" w:fill="FFFFFF"/>
+        </w:rPr>
+        <w:t xml:space="preserve"> detailed</w:t>
+      </w:r>
+      <w:r>
+        <w:rPr>
+          <w:rFonts w:cstheme="minorHAnsi"/>
+          <w:color w:val="333333"/>
+          <w:shd w:val="clear" w:color="auto" w:fill="FFFFFF"/>
+        </w:rPr>
+        <w:t xml:space="preserve"> example of the difference calculation for three texts.  The output offers maximum distance, mean distance and minimum distance.</w:t>
+      </w:r>
+    </w:p>
+    <w:p>
+      <w:pPr>
+        <w:rPr>
+          <w:rFonts w:cstheme="minorHAnsi"/>
+          <w:color w:val="333333"/>
+          <w:shd w:val="clear" w:color="auto" w:fill="FFFFFF"/>
+        </w:rPr>
+      </w:pPr>
+      <w:r>
+        <w:rPr>
+          <w:rFonts w:cstheme="minorHAnsi"/>
+          <w:color w:val="333333"/>
+          <w:shd w:val="clear" w:color="auto" w:fill="FFFFFF"/>
+        </w:rPr>
+        <w:t>Since the number of sentences in corresponding paragraphs can vary in the revised bid request, there are already significant distances between the texts of the input BEFORE any swapping is done.  The difference algorithm was run on the sample input file</w:t>
+      </w:r>
+      <w:r>
+        <w:rPr>
+          <w:rFonts w:cstheme="minorHAnsi"/>
+          <w:color w:val="333333"/>
+          <w:shd w:val="clear" w:color="auto" w:fill="FFFFFF"/>
+        </w:rPr>
+        <w:t xml:space="preserve"> </w:t>
+      </w:r>
+      <w:r>
+        <w:rPr>
+          <w:rFonts w:ascii="Courier New" w:hAnsi="Courier New" w:cs="Courier New"/>
+          <w:color w:val="333333"/>
+          <w:shd w:val="clear" w:color="auto" w:fill="FFFFFF"/>
+        </w:rPr>
+        <w:t>tableau-2500-textes-apres-</w:t>
+      </w:r>
+      <w:proofErr w:type="gramStart"/>
+      <w:r>
+        <w:rPr>
+          <w:rFonts w:ascii="Courier New" w:hAnsi="Courier New" w:cs="Courier New"/>
+          <w:color w:val="333333"/>
+          <w:shd w:val="clear" w:color="auto" w:fill="FFFFFF"/>
+        </w:rPr>
+        <w:t>traitement</w:t>
+      </w:r>
+      <w:r>
+        <w:rPr>
+          <w:rFonts w:ascii="Courier New" w:hAnsi="Courier New" w:cs="Courier New"/>
+          <w:color w:val="333333"/>
+          <w:shd w:val="clear" w:color="auto" w:fill="FFFFFF"/>
+        </w:rPr>
+        <w:t>.json</w:t>
+      </w:r>
+      <w:proofErr w:type="gramEnd"/>
+      <w:r>
+        <w:rPr>
+          <w:rFonts w:cstheme="minorHAnsi"/>
+          <w:color w:val="333333"/>
+          <w:shd w:val="clear" w:color="auto" w:fill="FFFFFF"/>
+        </w:rPr>
+        <w:t>, without any swapping, to give the ‘original’ difference statistics:</w:t>
+      </w:r>
+    </w:p>
+    <w:p>
+      <w:pPr>
+        <w:rPr>
+          <w:rFonts w:ascii="Courier New" w:hAnsi="Courier New" w:cs="Courier New"/>
           <w:color w:val="333333"/>
           <w:sz w:val="20"/>
           <w:szCs w:val="20"/>
           <w:shd w:val="clear" w:color="auto" w:fill="FFFFFF"/>
         </w:rPr>
-        <w:t xml:space="preserve"> shows an example of the difference calculation for three texts.  The output offers maximum distance, mean distance and minimum distance.</w:t>
-      </w:r>
-    </w:p>
-    <w:p>
-      <w:pPr>
-        <w:rPr>
-          <w:rFonts w:ascii="Roboto" w:hAnsi="Roboto"/>
+      </w:pPr>
+      <w:r>
+        <w:rPr>
+          <w:rFonts w:ascii="Courier New" w:hAnsi="Courier New" w:cs="Courier New"/>
           <w:color w:val="333333"/>
           <w:sz w:val="20"/>
           <w:szCs w:val="20"/>
           <w:shd w:val="clear" w:color="auto" w:fill="FFFFFF"/>
         </w:rPr>
-      </w:pPr>
-    </w:p>
-    <w:p>
-      <w:pPr>
-        <w:jc w:val="both"/>
-        <w:rPr>
-          <w:rFonts w:ascii="Roboto" w:hAnsi="Roboto"/>
+        <w:t xml:space="preserve">Min Distance:   </w:t>
+      </w:r>
+      <w:r>
+        <w:rPr>
+          <w:rFonts w:ascii="Courier New" w:hAnsi="Courier New" w:cs="Courier New"/>
           <w:color w:val="333333"/>
           <w:sz w:val="20"/>
           <w:szCs w:val="20"/>
           <w:shd w:val="clear" w:color="auto" w:fill="FFFFFF"/>
         </w:rPr>
-      </w:pPr>
-      <w:r>
-        <w:rPr>
-          <w:rFonts w:ascii="Roboto" w:hAnsi="Roboto"/>
+        <w:t xml:space="preserve"> </w:t>
+      </w:r>
+      <w:r>
+        <w:rPr>
+          <w:rFonts w:ascii="Courier New" w:hAnsi="Courier New" w:cs="Courier New"/>
           <w:color w:val="333333"/>
           <w:sz w:val="20"/>
           <w:szCs w:val="20"/>
           <w:shd w:val="clear" w:color="auto" w:fill="FFFFFF"/>
         </w:rPr>
-        <w:br w:type="page"/>
-      </w:r>
-    </w:p>
-    <w:p>
-      <w:pPr>
-        <w:rPr>
-          <w:rFonts w:ascii="Roboto" w:hAnsi="Roboto"/>
+        <w:t>0</w:t>
+      </w:r>
+    </w:p>
+    <w:p>
+      <w:pPr>
+        <w:rPr>
+          <w:rFonts w:ascii="Courier New" w:hAnsi="Courier New" w:cs="Courier New"/>
           <w:color w:val="333333"/>
           <w:sz w:val="20"/>
           <w:szCs w:val="20"/>
           <w:shd w:val="clear" w:color="auto" w:fill="FFFFFF"/>
         </w:rPr>
       </w:pPr>
+      <w:r>
+        <w:rPr>
+          <w:rFonts w:ascii="Courier New" w:hAnsi="Courier New" w:cs="Courier New"/>
+          <w:color w:val="333333"/>
+          <w:sz w:val="20"/>
+          <w:szCs w:val="20"/>
+          <w:shd w:val="clear" w:color="auto" w:fill="FFFFFF"/>
+        </w:rPr>
+        <w:t>Mean Distance:   2.1131</w:t>
+      </w:r>
+    </w:p>
+    <w:p>
+      <w:pPr>
+        <w:rPr>
+          <w:rFonts w:ascii="Courier New" w:hAnsi="Courier New" w:cs="Courier New"/>
+          <w:color w:val="333333"/>
+          <w:sz w:val="20"/>
+          <w:szCs w:val="20"/>
+          <w:shd w:val="clear" w:color="auto" w:fill="FFFFFF"/>
+        </w:rPr>
+      </w:pPr>
+      <w:r>
+        <w:rPr>
+          <w:rFonts w:ascii="Courier New" w:hAnsi="Courier New" w:cs="Courier New"/>
+          <w:color w:val="333333"/>
+          <w:sz w:val="20"/>
+          <w:szCs w:val="20"/>
+          <w:shd w:val="clear" w:color="auto" w:fill="FFFFFF"/>
+        </w:rPr>
+        <w:t xml:space="preserve">Max Distance:  </w:t>
+      </w:r>
+      <w:r>
+        <w:rPr>
+          <w:rFonts w:ascii="Courier New" w:hAnsi="Courier New" w:cs="Courier New"/>
+          <w:color w:val="333333"/>
+          <w:sz w:val="20"/>
+          <w:szCs w:val="20"/>
+          <w:shd w:val="clear" w:color="auto" w:fill="FFFFFF"/>
+        </w:rPr>
+        <w:t xml:space="preserve"> </w:t>
+      </w:r>
+      <w:r>
+        <w:rPr>
+          <w:rFonts w:ascii="Courier New" w:hAnsi="Courier New" w:cs="Courier New"/>
+          <w:color w:val="333333"/>
+          <w:sz w:val="20"/>
+          <w:szCs w:val="20"/>
+          <w:shd w:val="clear" w:color="auto" w:fill="FFFFFF"/>
+        </w:rPr>
+        <w:t xml:space="preserve"> 25</w:t>
+      </w:r>
+    </w:p>
+    <w:p>
+      <w:pPr>
+        <w:rPr>
+          <w:rFonts w:ascii="Courier New" w:hAnsi="Courier New" w:cs="Courier New"/>
+          <w:color w:val="333333"/>
+          <w:sz w:val="20"/>
+          <w:szCs w:val="20"/>
+          <w:shd w:val="clear" w:color="auto" w:fill="FFFFFF"/>
+        </w:rPr>
+      </w:pPr>
+      <w:r>
+        <w:rPr>
+          <w:rFonts w:ascii="Courier New" w:hAnsi="Courier New" w:cs="Courier New"/>
+          <w:color w:val="333333"/>
+          <w:sz w:val="20"/>
+          <w:szCs w:val="20"/>
+          <w:shd w:val="clear" w:color="auto" w:fill="FFFFFF"/>
+        </w:rPr>
+        <w:t>Total Distance:  6</w:t>
+      </w:r>
+      <w:r>
+        <w:rPr>
+          <w:rFonts w:ascii="Courier New" w:hAnsi="Courier New" w:cs="Courier New"/>
+          <w:color w:val="333333"/>
+          <w:sz w:val="20"/>
+          <w:szCs w:val="20"/>
+          <w:shd w:val="clear" w:color="auto" w:fill="FFFFFF"/>
+        </w:rPr>
+        <w:t>,</w:t>
+      </w:r>
+      <w:r>
+        <w:rPr>
+          <w:rFonts w:ascii="Courier New" w:hAnsi="Courier New" w:cs="Courier New"/>
+          <w:color w:val="333333"/>
+          <w:sz w:val="20"/>
+          <w:szCs w:val="20"/>
+          <w:shd w:val="clear" w:color="auto" w:fill="FFFFFF"/>
+        </w:rPr>
+        <w:t>606</w:t>
+      </w:r>
+      <w:r>
+        <w:rPr>
+          <w:rFonts w:ascii="Courier New" w:hAnsi="Courier New" w:cs="Courier New"/>
+          <w:color w:val="333333"/>
+          <w:sz w:val="20"/>
+          <w:szCs w:val="20"/>
+          <w:shd w:val="clear" w:color="auto" w:fill="FFFFFF"/>
+        </w:rPr>
+        <w:t>,</w:t>
+      </w:r>
+      <w:r>
+        <w:rPr>
+          <w:rFonts w:ascii="Courier New" w:hAnsi="Courier New" w:cs="Courier New"/>
+          <w:color w:val="333333"/>
+          <w:sz w:val="20"/>
+          <w:szCs w:val="20"/>
+          <w:shd w:val="clear" w:color="auto" w:fill="FFFFFF"/>
+        </w:rPr>
+        <w:t>08</w:t>
+      </w:r>
+      <w:r>
+        <w:rPr>
+          <w:rFonts w:ascii="Courier New" w:hAnsi="Courier New" w:cs="Courier New"/>
+          <w:color w:val="333333"/>
+          <w:sz w:val="20"/>
+          <w:szCs w:val="20"/>
+          <w:shd w:val="clear" w:color="auto" w:fill="FFFFFF"/>
+        </w:rPr>
+        <w:t>0</w:t>
+      </w:r>
+    </w:p>
+    <w:p>
+      <w:pPr>
+        <w:rPr>
+          <w:rFonts w:cstheme="minorHAnsi"/>
+          <w:color w:val="333333"/>
+          <w:shd w:val="clear" w:color="auto" w:fill="FFFFFF"/>
+        </w:rPr>
+      </w:pPr>
+      <w:r>
+        <w:rPr>
+          <w:rFonts w:cstheme="minorHAnsi"/>
+          <w:color w:val="333333"/>
+          <w:shd w:val="clear" w:color="auto" w:fill="FFFFFF"/>
+        </w:rPr>
+        <w:t>Note that calculating the distance between every pair of texts is very expensive when there are thousands of texts.</w:t>
+      </w:r>
+      <w:r>
+        <w:rPr>
+          <w:rFonts w:cstheme="minorHAnsi"/>
+          <w:color w:val="333333"/>
+          <w:shd w:val="clear" w:color="auto" w:fill="FFFFFF"/>
+        </w:rPr>
+        <w:t xml:space="preserve">  The sample input file contains 2500 texts and calculating the difference on a </w:t>
+      </w:r>
+      <w:proofErr w:type="gramStart"/>
+      <w:r>
+        <w:rPr>
+          <w:rFonts w:cstheme="minorHAnsi"/>
+          <w:color w:val="333333"/>
+          <w:shd w:val="clear" w:color="auto" w:fill="FFFFFF"/>
+        </w:rPr>
+        <w:t>fairly powerful</w:t>
+      </w:r>
+      <w:proofErr w:type="gramEnd"/>
+      <w:r>
+        <w:rPr>
+          <w:rFonts w:cstheme="minorHAnsi"/>
+          <w:color w:val="333333"/>
+          <w:shd w:val="clear" w:color="auto" w:fill="FFFFFF"/>
+        </w:rPr>
+        <w:t xml:space="preserve"> desktop machine requires two minutes.  I do not see a way of reducing this expense.  If the distances where calculated from just one base text, then all the texts could have a large distance from the base </w:t>
+      </w:r>
+      <w:proofErr w:type="gramStart"/>
+      <w:r>
+        <w:rPr>
+          <w:rFonts w:cstheme="minorHAnsi"/>
+          <w:color w:val="333333"/>
+          <w:shd w:val="clear" w:color="auto" w:fill="FFFFFF"/>
+        </w:rPr>
+        <w:t>text</w:t>
+      </w:r>
+      <w:proofErr w:type="gramEnd"/>
+      <w:r>
+        <w:rPr>
+          <w:rFonts w:cstheme="minorHAnsi"/>
+          <w:color w:val="333333"/>
+          <w:shd w:val="clear" w:color="auto" w:fill="FFFFFF"/>
+        </w:rPr>
+        <w:t xml:space="preserve"> but all be very similar to each other.</w:t>
+      </w:r>
+    </w:p>
+    <w:p>
+      <w:pPr>
+        <w:rPr>
+          <w:rFonts w:cstheme="minorHAnsi"/>
+          <w:color w:val="333333"/>
+          <w:shd w:val="clear" w:color="auto" w:fill="FFFFFF"/>
+        </w:rPr>
+      </w:pPr>
+    </w:p>
+    <w:p>
+      <w:pPr>
+        <w:rPr>
+          <w:rFonts w:cstheme="minorHAnsi"/>
+          <w:color w:val="333333"/>
+          <w:shd w:val="clear" w:color="auto" w:fill="FFFFFF"/>
+        </w:rPr>
+      </w:pPr>
+    </w:p>
+    <w:p>
+      <w:pPr>
+        <w:rPr>
+          <w:rFonts w:cstheme="minorHAnsi"/>
+          <w:color w:val="333333"/>
+          <w:shd w:val="clear" w:color="auto" w:fill="FFFFFF"/>
+        </w:rPr>
+      </w:pPr>
+    </w:p>
+    <w:p>
+      <w:pPr>
+        <w:jc w:val="both"/>
+        <w:rPr>
+          <w:rFonts w:cstheme="minorHAnsi"/>
+          <w:color w:val="333333"/>
+          <w:shd w:val="clear" w:color="auto" w:fill="FFFFFF"/>
+        </w:rPr>
+      </w:pPr>
+      <w:r>
+        <w:rPr>
+          <w:rFonts w:cstheme="minorHAnsi"/>
+          <w:color w:val="333333"/>
+          <w:shd w:val="clear" w:color="auto" w:fill="FFFFFF"/>
+        </w:rPr>
+        <w:br w:type="page"/>
+      </w:r>
     </w:p>
     <w:p>
       <w:pPr>
@@ -2155,12 +2463,13 @@
         </w:rPr>
       </w:pPr>
       <w:bookmarkStart w:id="10" w:name="_Appendix_I:_Bid"/>
-      <w:bookmarkStart w:id="11" w:name="_Toc971028"/>
+      <w:bookmarkStart w:id="11" w:name="_Toc1121115"/>
       <w:bookmarkEnd w:id="10"/>
       <w:r>
         <w:rPr>
           <w:shd w:val="clear" w:color="auto" w:fill="FFFFFF"/>
         </w:rPr>
+        <w:lastRenderedPageBreak/>
         <w:t>Appendix I: Bid Request</w:t>
       </w:r>
       <w:bookmarkEnd w:id="11"/>
@@ -2261,8 +2570,57 @@
           <w:sz w:val="21"/>
           <w:szCs w:val="21"/>
         </w:rPr>
-        <w:t>With this tool, users will import a batch of several hundreds or thousands of texts, gathered in 1 file. All these texts will have the same structure (same number of sections, blocks, titles, paragraphs and sentences, all in the same order.</w:t>
-      </w:r>
+        <w:t xml:space="preserve">With this tool, users will import a batch of several hundreds or thousands of texts, gathered in 1 file. All these texts will have the same structure (same number of sections, blocks, titles, paragraphs, all in the same </w:t>
+      </w:r>
+      <w:proofErr w:type="gramStart"/>
+      <w:r>
+        <w:rPr>
+          <w:rFonts w:ascii="Roboto" w:hAnsi="Roboto"/>
+          <w:color w:val="333333"/>
+          <w:sz w:val="21"/>
+          <w:szCs w:val="21"/>
+        </w:rPr>
+        <w:t>order</w:t>
+      </w:r>
+      <w:r>
+        <w:rPr>
+          <w:rFonts w:ascii="Roboto" w:hAnsi="Roboto"/>
+          <w:color w:val="333333"/>
+          <w:sz w:val="21"/>
+          <w:szCs w:val="21"/>
+        </w:rPr>
+        <w:t xml:space="preserve"> )</w:t>
+      </w:r>
+      <w:proofErr w:type="gramEnd"/>
+      <w:r>
+        <w:rPr>
+          <w:rFonts w:ascii="Roboto" w:hAnsi="Roboto"/>
+          <w:color w:val="333333"/>
+          <w:sz w:val="21"/>
+          <w:szCs w:val="21"/>
+        </w:rPr>
+        <w:t>.</w:t>
+      </w:r>
+      <w:r>
+        <w:rPr>
+          <w:rFonts w:ascii="Roboto" w:hAnsi="Roboto"/>
+          <w:color w:val="333333"/>
+          <w:sz w:val="21"/>
+          <w:szCs w:val="21"/>
+        </w:rPr>
+        <w:t xml:space="preserve">  The number of sentences may vary for the corresponding paragraphs in different </w:t>
+      </w:r>
+      <w:proofErr w:type="gramStart"/>
+      <w:r>
+        <w:rPr>
+          <w:rFonts w:ascii="Roboto" w:hAnsi="Roboto"/>
+          <w:color w:val="333333"/>
+          <w:sz w:val="21"/>
+          <w:szCs w:val="21"/>
+        </w:rPr>
+        <w:t>texts.*</w:t>
+      </w:r>
+      <w:proofErr w:type="gramEnd"/>
     </w:p>
     <w:p>
       <w:pPr>
@@ -2674,15 +3032,6 @@
           <w:szCs w:val="21"/>
         </w:rPr>
       </w:pPr>
-      <w:r>
-        <w:rPr>
-          <w:rFonts w:ascii="Roboto" w:hAnsi="Roboto"/>
-          <w:color w:val="333333"/>
-          <w:sz w:val="21"/>
-          <w:szCs w:val="21"/>
-        </w:rPr>
-        <w:t>What we want is to get the most different structures in output between each text. We think this can be achieved by considering that each sentence/paragraph/title/block/section is a distinct element in a sequence. The goal would then be to use the principle of Hamming distance, to get the most different sequences in the output texts. But if you think there's a better way to achieve this goal, we're all ears.</w:t>
-      </w:r>
     </w:p>
     <w:p>
       <w:pPr>
@@ -2691,19 +3040,41 @@
         <w:spacing w:before="0" w:beforeAutospacing="0" w:after="135" w:afterAutospacing="0" w:line="270" w:lineRule="atLeast"/>
         <w:rPr>
           <w:rFonts w:ascii="Roboto" w:hAnsi="Roboto"/>
-          <w:color w:val="333333"/>
-          <w:sz w:val="21"/>
-          <w:szCs w:val="21"/>
-        </w:rPr>
-      </w:pPr>
-      <w:r>
-        <w:rPr>
-          <w:rFonts w:ascii="Roboto" w:hAnsi="Roboto"/>
-          <w:color w:val="333333"/>
-          <w:sz w:val="21"/>
-          <w:szCs w:val="21"/>
-        </w:rPr>
-        <w:t>1st question you will have to answer to: is it better to work with smaller sequences (one sequence for one paragraph, then one sequence for one block, then one sequence for one section, then one sequence to select and swap sections) or is it better to work sequences globally, gathering all the elements for 1 text inside 1 longer sequence?</w:t>
+          <w:i/>
+          <w:color w:val="333333"/>
+          <w:sz w:val="21"/>
+          <w:szCs w:val="21"/>
+        </w:rPr>
+      </w:pPr>
+      <w:r>
+        <w:rPr>
+          <w:rFonts w:ascii="Roboto" w:hAnsi="Roboto"/>
+          <w:i/>
+          <w:color w:val="333333"/>
+          <w:sz w:val="21"/>
+          <w:szCs w:val="21"/>
+        </w:rPr>
+        <w:t>*</w:t>
+      </w:r>
+      <w:r>
+        <w:rPr>
+          <w:rFonts w:ascii="Roboto" w:hAnsi="Roboto"/>
+          <w:i/>
+          <w:color w:val="333333"/>
+          <w:sz w:val="21"/>
+          <w:szCs w:val="21"/>
+        </w:rPr>
+        <w:t xml:space="preserve">This is a change from the bid request posted to freelancer, which stated: </w:t>
+      </w:r>
+      <w:r>
+        <w:rPr>
+          <w:rFonts w:ascii="Roboto" w:hAnsi="Roboto"/>
+          <w:i/>
+          <w:color w:val="333333"/>
+          <w:sz w:val="21"/>
+          <w:szCs w:val="21"/>
+        </w:rPr>
+        <w:t>All these texts will have the same structure (same number of sections, blocks, titles, paragraphs and sentences, all in the same order.</w:t>
       </w:r>
     </w:p>
     <w:p>
@@ -2711,6 +3082,97 @@
         <w:pStyle w:val="NormalWeb"/>
         <w:shd w:val="clear" w:color="auto" w:fill="FFFFFF"/>
         <w:spacing w:before="0" w:beforeAutospacing="0" w:after="135" w:afterAutospacing="0" w:line="270" w:lineRule="atLeast"/>
+        <w:ind w:left="720"/>
+        <w:rPr>
+          <w:rFonts w:ascii="Roboto" w:hAnsi="Roboto"/>
+          <w:color w:val="333333"/>
+          <w:sz w:val="21"/>
+          <w:szCs w:val="21"/>
+        </w:rPr>
+      </w:pPr>
+    </w:p>
+    <w:p>
+      <w:pPr>
+        <w:rPr>
+          <w:rFonts w:ascii="Roboto" w:eastAsia="Times New Roman" w:hAnsi="Roboto" w:cs="Times New Roman"/>
+          <w:color w:val="333333"/>
+          <w:sz w:val="21"/>
+          <w:szCs w:val="21"/>
+          <w:lang w:val="en-CA" w:eastAsia="en-CA"/>
+        </w:rPr>
+      </w:pPr>
+      <w:r>
+        <w:rPr>
+          <w:rFonts w:ascii="Roboto" w:hAnsi="Roboto"/>
+          <w:color w:val="333333"/>
+          <w:sz w:val="21"/>
+          <w:szCs w:val="21"/>
+        </w:rPr>
+        <w:br w:type="page"/>
+      </w:r>
+    </w:p>
+    <w:p>
+      <w:pPr>
+        <w:pStyle w:val="NormalWeb"/>
+        <w:shd w:val="clear" w:color="auto" w:fill="FFFFFF"/>
+        <w:spacing w:before="0" w:beforeAutospacing="0" w:after="135" w:afterAutospacing="0" w:line="270" w:lineRule="atLeast"/>
+        <w:rPr>
+          <w:rFonts w:ascii="Roboto" w:hAnsi="Roboto"/>
+          <w:color w:val="333333"/>
+          <w:sz w:val="21"/>
+          <w:szCs w:val="21"/>
+        </w:rPr>
+      </w:pPr>
+    </w:p>
+    <w:p>
+      <w:pPr>
+        <w:pStyle w:val="NormalWeb"/>
+        <w:shd w:val="clear" w:color="auto" w:fill="FFFFFF"/>
+        <w:spacing w:before="0" w:beforeAutospacing="0" w:after="135" w:afterAutospacing="0" w:line="270" w:lineRule="atLeast"/>
+        <w:rPr>
+          <w:rFonts w:ascii="Roboto" w:hAnsi="Roboto"/>
+          <w:color w:val="333333"/>
+          <w:sz w:val="21"/>
+          <w:szCs w:val="21"/>
+        </w:rPr>
+      </w:pPr>
+      <w:r>
+        <w:rPr>
+          <w:rFonts w:ascii="Roboto" w:hAnsi="Roboto"/>
+          <w:color w:val="333333"/>
+          <w:sz w:val="21"/>
+          <w:szCs w:val="21"/>
+        </w:rPr>
+        <w:t>What we want is to get the most different structures in output between each text. We think this can be achieved by considering that each sentence/paragraph/title/block/section is a distinct element in a sequence. The goal would then be to use the principle of Hamming distance, to get the most different sequences in the output texts. But if you think there's a better way to achieve this goal, we're all ears.</w:t>
+      </w:r>
+    </w:p>
+    <w:p>
+      <w:pPr>
+        <w:pStyle w:val="NormalWeb"/>
+        <w:shd w:val="clear" w:color="auto" w:fill="FFFFFF"/>
+        <w:spacing w:before="0" w:beforeAutospacing="0" w:after="135" w:afterAutospacing="0" w:line="270" w:lineRule="atLeast"/>
+        <w:rPr>
+          <w:rFonts w:ascii="Roboto" w:hAnsi="Roboto"/>
+          <w:color w:val="333333"/>
+          <w:sz w:val="21"/>
+          <w:szCs w:val="21"/>
+        </w:rPr>
+      </w:pPr>
+      <w:r>
+        <w:rPr>
+          <w:rFonts w:ascii="Roboto" w:hAnsi="Roboto"/>
+          <w:color w:val="333333"/>
+          <w:sz w:val="21"/>
+          <w:szCs w:val="21"/>
+        </w:rPr>
+        <w:t>1st question you will have to answer to: is it better to work with smaller sequences (one sequence for one paragraph, then one sequence for one block, then one sequence for one section, then one sequence to select and swap sections) or is it better to work sequences globally, gathering all the elements for 1 text inside 1 longer sequence?</w:t>
+      </w:r>
+    </w:p>
+    <w:p>
+      <w:pPr>
+        <w:pStyle w:val="NormalWeb"/>
+        <w:shd w:val="clear" w:color="auto" w:fill="FFFFFF"/>
+        <w:spacing w:before="0" w:beforeAutospacing="0" w:after="135" w:afterAutospacing="0" w:line="270" w:lineRule="atLeast"/>
         <w:rPr>
           <w:rFonts w:ascii="Roboto" w:hAnsi="Roboto"/>
           <w:color w:val="333333"/>
@@ -2750,10 +3212,30 @@
     </w:p>
     <w:p>
       <w:pPr>
+        <w:rPr>
+          <w:rFonts w:ascii="Roboto" w:eastAsia="Times New Roman" w:hAnsi="Roboto" w:cs="Times New Roman"/>
+          <w:color w:val="333333"/>
+          <w:sz w:val="21"/>
+          <w:szCs w:val="21"/>
+          <w:lang w:val="en-CA" w:eastAsia="en-CA"/>
+        </w:rPr>
+      </w:pPr>
+      <w:r>
+        <w:rPr>
+          <w:rFonts w:ascii="Roboto" w:hAnsi="Roboto"/>
+          <w:color w:val="333333"/>
+          <w:sz w:val="21"/>
+          <w:szCs w:val="21"/>
+        </w:rPr>
+        <w:br w:type="page"/>
+      </w:r>
+    </w:p>
+    <w:p>
+      <w:pPr>
         <w:pStyle w:val="Heading1"/>
       </w:pPr>
       <w:bookmarkStart w:id="12" w:name="_Appendix_II:_Examples"/>
-      <w:bookmarkStart w:id="13" w:name="_Toc971029"/>
+      <w:bookmarkStart w:id="13" w:name="_Toc1121116"/>
       <w:bookmarkEnd w:id="12"/>
       <w:r>
         <w:lastRenderedPageBreak/>
@@ -3949,7 +4431,7 @@
         <w:pStyle w:val="Heading1"/>
       </w:pPr>
       <w:bookmarkStart w:id="14" w:name="_Appendix_III:_Example"/>
-      <w:bookmarkStart w:id="15" w:name="_Toc971030"/>
+      <w:bookmarkStart w:id="15" w:name="_Toc1121117"/>
       <w:bookmarkEnd w:id="14"/>
       <w:r>
         <w:lastRenderedPageBreak/>
@@ -4623,7 +5105,7 @@
         <w:pStyle w:val="Heading1"/>
       </w:pPr>
       <w:bookmarkStart w:id="16" w:name="_Appendix_IV:_Example"/>
-      <w:bookmarkStart w:id="17" w:name="_Toc971031"/>
+      <w:bookmarkStart w:id="17" w:name="_Toc1121118"/>
       <w:bookmarkEnd w:id="16"/>
       <w:r>
         <w:lastRenderedPageBreak/>
@@ -5837,6 +6319,475 @@
     </w:sectPr>
   </w:body>
 </w:document>
+</file>
+
+<file path=word/numbering.xml><?xml version="1.0" encoding="utf-8"?>
+<w:numbering xmlns:wpc="http://schemas.microsoft.com/office/word/2010/wordprocessingCanvas" xmlns:cx="http://schemas.microsoft.com/office/drawing/2014/chartex" xmlns:cx1="http://schemas.microsoft.com/office/drawing/2015/9/8/chartex" xmlns:cx2="http://schemas.microsoft.com/office/drawing/2015/10/21/chartex" xmlns:cx3="http://schemas.microsoft.com/office/drawing/2016/5/9/chartex" xmlns:cx4="http://schemas.microsoft.com/office/drawing/2016/5/10/chartex" xmlns:cx5="http://schemas.microsoft.com/office/drawing/2016/5/11/chartex" xmlns:cx6="http://schemas.microsoft.com/office/drawing/2016/5/12/chartex" xmlns:cx7="http://schemas.microsoft.com/office/drawing/2016/5/13/chartex" xmlns:cx8="http://schemas.microsoft.com/office/drawing/2016/5/14/chartex" xmlns:mc="http://schemas.openxmlformats.org/markup-compatibility/2006" xmlns:aink="http://schemas.microsoft.com/office/drawing/2016/ink" xmlns:am3d="http://schemas.microsoft.com/office/drawing/2017/model3d" xmlns:o="urn:schemas-microsoft-com:office:office" xmlns:r="http://schemas.openxmlformats.org/officeDocument/2006/relationships" xmlns:m="http://schemas.openxmlformats.org/officeDocument/2006/math" xmlns:v="urn:schemas-microsoft-com:vml" xmlns:wp14="http://schemas.microsoft.com/office/word/2010/wordprocessingDrawing" xmlns:wp="http://schemas.openxmlformats.org/drawingml/2006/wordprocessingDrawing" xmlns:w10="urn:schemas-microsoft-com:office:word" xmlns:w="http://schemas.openxmlformats.org/wordprocessingml/2006/main" xmlns:w14="http://schemas.microsoft.com/office/word/2010/wordml" xmlns:w15="http://schemas.microsoft.com/office/word/2012/wordml" xmlns:w16cid="http://schemas.microsoft.com/office/word/2016/wordml/cid" xmlns:w16se="http://schemas.microsoft.com/office/word/2015/wordml/symex" xmlns:wpg="http://schemas.microsoft.com/office/word/2010/wordprocessingGroup" xmlns:wpi="http://schemas.microsoft.com/office/word/2010/wordprocessingInk" xmlns:wne="http://schemas.microsoft.com/office/word/2006/wordml" xmlns:wps="http://schemas.microsoft.com/office/word/2010/wordprocessingShape" mc:Ignorable="w14 w15 w16se w16cid wp14">
+  <w:abstractNum w:abstractNumId="0" w15:restartNumberingAfterBreak="0">
+    <w:nsid w:val="0A993487"/>
+    <w:multiLevelType w:val="hybridMultilevel"/>
+    <w:tmpl w:val="022A70E0"/>
+    <w:lvl w:ilvl="0" w:tplc="04090001">
+      <w:start w:val="3"/>
+      <w:numFmt w:val="bullet"/>
+      <w:lvlText w:val=""/>
+      <w:lvlJc w:val="left"/>
+      <w:pPr>
+        <w:ind w:left="720" w:hanging="360"/>
+      </w:pPr>
+      <w:rPr>
+        <w:rFonts w:ascii="Symbol" w:eastAsia="Times New Roman" w:hAnsi="Symbol" w:cs="Times New Roman" w:hint="default"/>
+      </w:rPr>
+    </w:lvl>
+    <w:lvl w:ilvl="1" w:tplc="04090003" w:tentative="1">
+      <w:start w:val="1"/>
+      <w:numFmt w:val="bullet"/>
+      <w:lvlText w:val="o"/>
+      <w:lvlJc w:val="left"/>
+      <w:pPr>
+        <w:ind w:left="1440" w:hanging="360"/>
+      </w:pPr>
+      <w:rPr>
+        <w:rFonts w:ascii="Courier New" w:hAnsi="Courier New" w:cs="Courier New" w:hint="default"/>
+      </w:rPr>
+    </w:lvl>
+    <w:lvl w:ilvl="2" w:tplc="04090005" w:tentative="1">
+      <w:start w:val="1"/>
+      <w:numFmt w:val="bullet"/>
+      <w:lvlText w:val=""/>
+      <w:lvlJc w:val="left"/>
+      <w:pPr>
+        <w:ind w:left="2160" w:hanging="360"/>
+      </w:pPr>
+      <w:rPr>
+        <w:rFonts w:ascii="Wingdings" w:hAnsi="Wingdings" w:hint="default"/>
+      </w:rPr>
+    </w:lvl>
+    <w:lvl w:ilvl="3" w:tplc="04090001" w:tentative="1">
+      <w:start w:val="1"/>
+      <w:numFmt w:val="bullet"/>
+      <w:lvlText w:val=""/>
+      <w:lvlJc w:val="left"/>
+      <w:pPr>
+        <w:ind w:left="2880" w:hanging="360"/>
+      </w:pPr>
+      <w:rPr>
+        <w:rFonts w:ascii="Symbol" w:hAnsi="Symbol" w:hint="default"/>
+      </w:rPr>
+    </w:lvl>
+    <w:lvl w:ilvl="4" w:tplc="04090003" w:tentative="1">
+      <w:start w:val="1"/>
+      <w:numFmt w:val="bullet"/>
+      <w:lvlText w:val="o"/>
+      <w:lvlJc w:val="left"/>
+      <w:pPr>
+        <w:ind w:left="3600" w:hanging="360"/>
+      </w:pPr>
+      <w:rPr>
+        <w:rFonts w:ascii="Courier New" w:hAnsi="Courier New" w:cs="Courier New" w:hint="default"/>
+      </w:rPr>
+    </w:lvl>
+    <w:lvl w:ilvl="5" w:tplc="04090005" w:tentative="1">
+      <w:start w:val="1"/>
+      <w:numFmt w:val="bullet"/>
+      <w:lvlText w:val=""/>
+      <w:lvlJc w:val="left"/>
+      <w:pPr>
+        <w:ind w:left="4320" w:hanging="360"/>
+      </w:pPr>
+      <w:rPr>
+        <w:rFonts w:ascii="Wingdings" w:hAnsi="Wingdings" w:hint="default"/>
+      </w:rPr>
+    </w:lvl>
+    <w:lvl w:ilvl="6" w:tplc="04090001" w:tentative="1">
+      <w:start w:val="1"/>
+      <w:numFmt w:val="bullet"/>
+      <w:lvlText w:val=""/>
+      <w:lvlJc w:val="left"/>
+      <w:pPr>
+        <w:ind w:left="5040" w:hanging="360"/>
+      </w:pPr>
+      <w:rPr>
+        <w:rFonts w:ascii="Symbol" w:hAnsi="Symbol" w:hint="default"/>
+      </w:rPr>
+    </w:lvl>
+    <w:lvl w:ilvl="7" w:tplc="04090003" w:tentative="1">
+      <w:start w:val="1"/>
+      <w:numFmt w:val="bullet"/>
+      <w:lvlText w:val="o"/>
+      <w:lvlJc w:val="left"/>
+      <w:pPr>
+        <w:ind w:left="5760" w:hanging="360"/>
+      </w:pPr>
+      <w:rPr>
+        <w:rFonts w:ascii="Courier New" w:hAnsi="Courier New" w:cs="Courier New" w:hint="default"/>
+      </w:rPr>
+    </w:lvl>
+    <w:lvl w:ilvl="8" w:tplc="04090005" w:tentative="1">
+      <w:start w:val="1"/>
+      <w:numFmt w:val="bullet"/>
+      <w:lvlText w:val=""/>
+      <w:lvlJc w:val="left"/>
+      <w:pPr>
+        <w:ind w:left="6480" w:hanging="360"/>
+      </w:pPr>
+      <w:rPr>
+        <w:rFonts w:ascii="Wingdings" w:hAnsi="Wingdings" w:hint="default"/>
+      </w:rPr>
+    </w:lvl>
+  </w:abstractNum>
+  <w:abstractNum w:abstractNumId="1" w15:restartNumberingAfterBreak="0">
+    <w:nsid w:val="1CDE2191"/>
+    <w:multiLevelType w:val="hybridMultilevel"/>
+    <w:tmpl w:val="7E0880F6"/>
+    <w:lvl w:ilvl="0" w:tplc="FD487F2E">
+      <w:start w:val="3"/>
+      <w:numFmt w:val="bullet"/>
+      <w:lvlText w:val=""/>
+      <w:lvlJc w:val="left"/>
+      <w:pPr>
+        <w:ind w:left="405" w:hanging="360"/>
+      </w:pPr>
+      <w:rPr>
+        <w:rFonts w:ascii="Symbol" w:eastAsia="Times New Roman" w:hAnsi="Symbol" w:cs="Times New Roman" w:hint="default"/>
+      </w:rPr>
+    </w:lvl>
+    <w:lvl w:ilvl="1" w:tplc="04090003" w:tentative="1">
+      <w:start w:val="1"/>
+      <w:numFmt w:val="bullet"/>
+      <w:lvlText w:val="o"/>
+      <w:lvlJc w:val="left"/>
+      <w:pPr>
+        <w:ind w:left="1125" w:hanging="360"/>
+      </w:pPr>
+      <w:rPr>
+        <w:rFonts w:ascii="Courier New" w:hAnsi="Courier New" w:cs="Courier New" w:hint="default"/>
+      </w:rPr>
+    </w:lvl>
+    <w:lvl w:ilvl="2" w:tplc="04090005" w:tentative="1">
+      <w:start w:val="1"/>
+      <w:numFmt w:val="bullet"/>
+      <w:lvlText w:val=""/>
+      <w:lvlJc w:val="left"/>
+      <w:pPr>
+        <w:ind w:left="1845" w:hanging="360"/>
+      </w:pPr>
+      <w:rPr>
+        <w:rFonts w:ascii="Wingdings" w:hAnsi="Wingdings" w:hint="default"/>
+      </w:rPr>
+    </w:lvl>
+    <w:lvl w:ilvl="3" w:tplc="04090001" w:tentative="1">
+      <w:start w:val="1"/>
+      <w:numFmt w:val="bullet"/>
+      <w:lvlText w:val=""/>
+      <w:lvlJc w:val="left"/>
+      <w:pPr>
+        <w:ind w:left="2565" w:hanging="360"/>
+      </w:pPr>
+      <w:rPr>
+        <w:rFonts w:ascii="Symbol" w:hAnsi="Symbol" w:hint="default"/>
+      </w:rPr>
+    </w:lvl>
+    <w:lvl w:ilvl="4" w:tplc="04090003" w:tentative="1">
+      <w:start w:val="1"/>
+      <w:numFmt w:val="bullet"/>
+      <w:lvlText w:val="o"/>
+      <w:lvlJc w:val="left"/>
+      <w:pPr>
+        <w:ind w:left="3285" w:hanging="360"/>
+      </w:pPr>
+      <w:rPr>
+        <w:rFonts w:ascii="Courier New" w:hAnsi="Courier New" w:cs="Courier New" w:hint="default"/>
+      </w:rPr>
+    </w:lvl>
+    <w:lvl w:ilvl="5" w:tplc="04090005" w:tentative="1">
+      <w:start w:val="1"/>
+      <w:numFmt w:val="bullet"/>
+      <w:lvlText w:val=""/>
+      <w:lvlJc w:val="left"/>
+      <w:pPr>
+        <w:ind w:left="4005" w:hanging="360"/>
+      </w:pPr>
+      <w:rPr>
+        <w:rFonts w:ascii="Wingdings" w:hAnsi="Wingdings" w:hint="default"/>
+      </w:rPr>
+    </w:lvl>
+    <w:lvl w:ilvl="6" w:tplc="04090001" w:tentative="1">
+      <w:start w:val="1"/>
+      <w:numFmt w:val="bullet"/>
+      <w:lvlText w:val=""/>
+      <w:lvlJc w:val="left"/>
+      <w:pPr>
+        <w:ind w:left="4725" w:hanging="360"/>
+      </w:pPr>
+      <w:rPr>
+        <w:rFonts w:ascii="Symbol" w:hAnsi="Symbol" w:hint="default"/>
+      </w:rPr>
+    </w:lvl>
+    <w:lvl w:ilvl="7" w:tplc="04090003" w:tentative="1">
+      <w:start w:val="1"/>
+      <w:numFmt w:val="bullet"/>
+      <w:lvlText w:val="o"/>
+      <w:lvlJc w:val="left"/>
+      <w:pPr>
+        <w:ind w:left="5445" w:hanging="360"/>
+      </w:pPr>
+      <w:rPr>
+        <w:rFonts w:ascii="Courier New" w:hAnsi="Courier New" w:cs="Courier New" w:hint="default"/>
+      </w:rPr>
+    </w:lvl>
+    <w:lvl w:ilvl="8" w:tplc="04090005" w:tentative="1">
+      <w:start w:val="1"/>
+      <w:numFmt w:val="bullet"/>
+      <w:lvlText w:val=""/>
+      <w:lvlJc w:val="left"/>
+      <w:pPr>
+        <w:ind w:left="6165" w:hanging="360"/>
+      </w:pPr>
+      <w:rPr>
+        <w:rFonts w:ascii="Wingdings" w:hAnsi="Wingdings" w:hint="default"/>
+      </w:rPr>
+    </w:lvl>
+  </w:abstractNum>
+  <w:abstractNum w:abstractNumId="2" w15:restartNumberingAfterBreak="0">
+    <w:nsid w:val="1E415CBC"/>
+    <w:multiLevelType w:val="hybridMultilevel"/>
+    <w:tmpl w:val="4E86D990"/>
+    <w:lvl w:ilvl="0" w:tplc="04090001">
+      <w:start w:val="3"/>
+      <w:numFmt w:val="bullet"/>
+      <w:lvlText w:val=""/>
+      <w:lvlJc w:val="left"/>
+      <w:pPr>
+        <w:ind w:left="720" w:hanging="360"/>
+      </w:pPr>
+      <w:rPr>
+        <w:rFonts w:ascii="Symbol" w:eastAsia="Times New Roman" w:hAnsi="Symbol" w:cs="Times New Roman" w:hint="default"/>
+      </w:rPr>
+    </w:lvl>
+    <w:lvl w:ilvl="1" w:tplc="04090003" w:tentative="1">
+      <w:start w:val="1"/>
+      <w:numFmt w:val="bullet"/>
+      <w:lvlText w:val="o"/>
+      <w:lvlJc w:val="left"/>
+      <w:pPr>
+        <w:ind w:left="1440" w:hanging="360"/>
+      </w:pPr>
+      <w:rPr>
+        <w:rFonts w:ascii="Courier New" w:hAnsi="Courier New" w:cs="Courier New" w:hint="default"/>
+      </w:rPr>
+    </w:lvl>
+    <w:lvl w:ilvl="2" w:tplc="04090005" w:tentative="1">
+      <w:start w:val="1"/>
+      <w:numFmt w:val="bullet"/>
+      <w:lvlText w:val=""/>
+      <w:lvlJc w:val="left"/>
+      <w:pPr>
+        <w:ind w:left="2160" w:hanging="360"/>
+      </w:pPr>
+      <w:rPr>
+        <w:rFonts w:ascii="Wingdings" w:hAnsi="Wingdings" w:hint="default"/>
+      </w:rPr>
+    </w:lvl>
+    <w:lvl w:ilvl="3" w:tplc="04090001" w:tentative="1">
+      <w:start w:val="1"/>
+      <w:numFmt w:val="bullet"/>
+      <w:lvlText w:val=""/>
+      <w:lvlJc w:val="left"/>
+      <w:pPr>
+        <w:ind w:left="2880" w:hanging="360"/>
+      </w:pPr>
+      <w:rPr>
+        <w:rFonts w:ascii="Symbol" w:hAnsi="Symbol" w:hint="default"/>
+      </w:rPr>
+    </w:lvl>
+    <w:lvl w:ilvl="4" w:tplc="04090003" w:tentative="1">
+      <w:start w:val="1"/>
+      <w:numFmt w:val="bullet"/>
+      <w:lvlText w:val="o"/>
+      <w:lvlJc w:val="left"/>
+      <w:pPr>
+        <w:ind w:left="3600" w:hanging="360"/>
+      </w:pPr>
+      <w:rPr>
+        <w:rFonts w:ascii="Courier New" w:hAnsi="Courier New" w:cs="Courier New" w:hint="default"/>
+      </w:rPr>
+    </w:lvl>
+    <w:lvl w:ilvl="5" w:tplc="04090005" w:tentative="1">
+      <w:start w:val="1"/>
+      <w:numFmt w:val="bullet"/>
+      <w:lvlText w:val=""/>
+      <w:lvlJc w:val="left"/>
+      <w:pPr>
+        <w:ind w:left="4320" w:hanging="360"/>
+      </w:pPr>
+      <w:rPr>
+        <w:rFonts w:ascii="Wingdings" w:hAnsi="Wingdings" w:hint="default"/>
+      </w:rPr>
+    </w:lvl>
+    <w:lvl w:ilvl="6" w:tplc="04090001" w:tentative="1">
+      <w:start w:val="1"/>
+      <w:numFmt w:val="bullet"/>
+      <w:lvlText w:val=""/>
+      <w:lvlJc w:val="left"/>
+      <w:pPr>
+        <w:ind w:left="5040" w:hanging="360"/>
+      </w:pPr>
+      <w:rPr>
+        <w:rFonts w:ascii="Symbol" w:hAnsi="Symbol" w:hint="default"/>
+      </w:rPr>
+    </w:lvl>
+    <w:lvl w:ilvl="7" w:tplc="04090003" w:tentative="1">
+      <w:start w:val="1"/>
+      <w:numFmt w:val="bullet"/>
+      <w:lvlText w:val="o"/>
+      <w:lvlJc w:val="left"/>
+      <w:pPr>
+        <w:ind w:left="5760" w:hanging="360"/>
+      </w:pPr>
+      <w:rPr>
+        <w:rFonts w:ascii="Courier New" w:hAnsi="Courier New" w:cs="Courier New" w:hint="default"/>
+      </w:rPr>
+    </w:lvl>
+    <w:lvl w:ilvl="8" w:tplc="04090005" w:tentative="1">
+      <w:start w:val="1"/>
+      <w:numFmt w:val="bullet"/>
+      <w:lvlText w:val=""/>
+      <w:lvlJc w:val="left"/>
+      <w:pPr>
+        <w:ind w:left="6480" w:hanging="360"/>
+      </w:pPr>
+      <w:rPr>
+        <w:rFonts w:ascii="Wingdings" w:hAnsi="Wingdings" w:hint="default"/>
+      </w:rPr>
+    </w:lvl>
+  </w:abstractNum>
+  <w:abstractNum w:abstractNumId="3" w15:restartNumberingAfterBreak="0">
+    <w:nsid w:val="209E7FC4"/>
+    <w:multiLevelType w:val="hybridMultilevel"/>
+    <w:tmpl w:val="CD909604"/>
+    <w:lvl w:ilvl="0" w:tplc="4C4446F0">
+      <w:start w:val="3"/>
+      <w:numFmt w:val="bullet"/>
+      <w:lvlText w:val=""/>
+      <w:lvlJc w:val="left"/>
+      <w:pPr>
+        <w:ind w:left="1080" w:hanging="360"/>
+      </w:pPr>
+      <w:rPr>
+        <w:rFonts w:ascii="Symbol" w:eastAsia="Times New Roman" w:hAnsi="Symbol" w:cs="Times New Roman" w:hint="default"/>
+      </w:rPr>
+    </w:lvl>
+    <w:lvl w:ilvl="1" w:tplc="04090003" w:tentative="1">
+      <w:start w:val="1"/>
+      <w:numFmt w:val="bullet"/>
+      <w:lvlText w:val="o"/>
+      <w:lvlJc w:val="left"/>
+      <w:pPr>
+        <w:ind w:left="1800" w:hanging="360"/>
+      </w:pPr>
+      <w:rPr>
+        <w:rFonts w:ascii="Courier New" w:hAnsi="Courier New" w:cs="Courier New" w:hint="default"/>
+      </w:rPr>
+    </w:lvl>
+    <w:lvl w:ilvl="2" w:tplc="04090005" w:tentative="1">
+      <w:start w:val="1"/>
+      <w:numFmt w:val="bullet"/>
+      <w:lvlText w:val=""/>
+      <w:lvlJc w:val="left"/>
+      <w:pPr>
+        <w:ind w:left="2520" w:hanging="360"/>
+      </w:pPr>
+      <w:rPr>
+        <w:rFonts w:ascii="Wingdings" w:hAnsi="Wingdings" w:hint="default"/>
+      </w:rPr>
+    </w:lvl>
+    <w:lvl w:ilvl="3" w:tplc="04090001" w:tentative="1">
+      <w:start w:val="1"/>
+      <w:numFmt w:val="bullet"/>
+      <w:lvlText w:val=""/>
+      <w:lvlJc w:val="left"/>
+      <w:pPr>
+        <w:ind w:left="3240" w:hanging="360"/>
+      </w:pPr>
+      <w:rPr>
+        <w:rFonts w:ascii="Symbol" w:hAnsi="Symbol" w:hint="default"/>
+      </w:rPr>
+    </w:lvl>
+    <w:lvl w:ilvl="4" w:tplc="04090003" w:tentative="1">
+      <w:start w:val="1"/>
+      <w:numFmt w:val="bullet"/>
+      <w:lvlText w:val="o"/>
+      <w:lvlJc w:val="left"/>
+      <w:pPr>
+        <w:ind w:left="3960" w:hanging="360"/>
+      </w:pPr>
+      <w:rPr>
+        <w:rFonts w:ascii="Courier New" w:hAnsi="Courier New" w:cs="Courier New" w:hint="default"/>
+      </w:rPr>
+    </w:lvl>
+    <w:lvl w:ilvl="5" w:tplc="04090005" w:tentative="1">
+      <w:start w:val="1"/>
+      <w:numFmt w:val="bullet"/>
+      <w:lvlText w:val=""/>
+      <w:lvlJc w:val="left"/>
+      <w:pPr>
+        <w:ind w:left="4680" w:hanging="360"/>
+      </w:pPr>
+      <w:rPr>
+        <w:rFonts w:ascii="Wingdings" w:hAnsi="Wingdings" w:hint="default"/>
+      </w:rPr>
+    </w:lvl>
+    <w:lvl w:ilvl="6" w:tplc="04090001" w:tentative="1">
+      <w:start w:val="1"/>
+      <w:numFmt w:val="bullet"/>
+      <w:lvlText w:val=""/>
+      <w:lvlJc w:val="left"/>
+      <w:pPr>
+        <w:ind w:left="5400" w:hanging="360"/>
+      </w:pPr>
+      <w:rPr>
+        <w:rFonts w:ascii="Symbol" w:hAnsi="Symbol" w:hint="default"/>
+      </w:rPr>
+    </w:lvl>
+    <w:lvl w:ilvl="7" w:tplc="04090003" w:tentative="1">
+      <w:start w:val="1"/>
+      <w:numFmt w:val="bullet"/>
+      <w:lvlText w:val="o"/>
+      <w:lvlJc w:val="left"/>
+      <w:pPr>
+        <w:ind w:left="6120" w:hanging="360"/>
+      </w:pPr>
+      <w:rPr>
+        <w:rFonts w:ascii="Courier New" w:hAnsi="Courier New" w:cs="Courier New" w:hint="default"/>
+      </w:rPr>
+    </w:lvl>
+    <w:lvl w:ilvl="8" w:tplc="04090005" w:tentative="1">
+      <w:start w:val="1"/>
+      <w:numFmt w:val="bullet"/>
+      <w:lvlText w:val=""/>
+      <w:lvlJc w:val="left"/>
+      <w:pPr>
+        <w:ind w:left="6840" w:hanging="360"/>
+      </w:pPr>
+      <w:rPr>
+        <w:rFonts w:ascii="Wingdings" w:hAnsi="Wingdings" w:hint="default"/>
+      </w:rPr>
+    </w:lvl>
+  </w:abstractNum>
+  <w:num w:numId="1">
+    <w:abstractNumId w:val="0"/>
+  </w:num>
+  <w:num w:numId="2">
+    <w:abstractNumId w:val="1"/>
+  </w:num>
+  <w:num w:numId="3">
+    <w:abstractNumId w:val="2"/>
+  </w:num>
+  <w:num w:numId="4">
+    <w:abstractNumId w:val="3"/>
+  </w:num>
+</w:numbering>
 </file>
 
 <file path=word/styles.xml><?xml version="1.0" encoding="utf-8"?>
@@ -6758,7 +7709,7 @@
 </file>
 
 <file path=customXml/itemProps1.xml><?xml version="1.0" encoding="utf-8"?>
-<ds:datastoreItem xmlns:ds="http://schemas.openxmlformats.org/officeDocument/2006/customXml" ds:itemID="{CEF71E40-71C8-43CB-83E6-334825D7DBD1}">
+<ds:datastoreItem xmlns:ds="http://schemas.openxmlformats.org/officeDocument/2006/customXml" ds:itemID="{DEEDF2E0-ADFF-478F-BEF8-DD596C2BA867}">
   <ds:schemaRefs>
     <ds:schemaRef ds:uri="http://schemas.openxmlformats.org/officeDocument/2006/bibliography"/>
   </ds:schemaRefs>

</xml_diff>